<commit_message>
created the markup for the gallery page and some styling too
</commit_message>
<xml_diff>
--- a/content/Taj McGraw Studios Content.docx
+++ b/content/Taj McGraw Studios Content.docx
@@ -152,6 +152,8 @@
       <w:r>
         <w:t>Ugly Qua font – for logo and tagline/heading font</w:t>
       </w:r>
+      <w:bookmarkStart w:id="0" w:name="_GoBack"/>
+      <w:bookmarkEnd w:id="0"/>
     </w:p>
     <w:p>
       <w:r>
@@ -207,13 +209,141 @@
       <w:r>
         <w:t>Bands</w:t>
       </w:r>
-      <w:bookmarkStart w:id="0" w:name="_GoBack"/>
-      <w:bookmarkEnd w:id="0"/>
     </w:p>
     <w:p>
       <w:r>
         <w:t>About</w:t>
       </w:r>
+    </w:p>
+    <w:p/>
+    <w:p/>
+    <w:p>
+      <w:pPr>
+        <w:rPr>
+          <w:rFonts w:ascii="Calibri" w:hAnsi="Calibri" w:cs="Calibri"/>
+          <w:color w:val="000000"/>
+          <w:shd w:val="clear" w:color="auto" w:fill="FFFFFF"/>
+        </w:rPr>
+      </w:pPr>
+      <w:r>
+        <w:rPr>
+          <w:rFonts w:ascii="Calibri" w:hAnsi="Calibri" w:cs="Calibri"/>
+          <w:color w:val="000000"/>
+          <w:shd w:val="clear" w:color="auto" w:fill="FFFFFF"/>
+        </w:rPr>
+        <w:t>tajmcgrawstudios@gmail.com</w:t>
+      </w:r>
+    </w:p>
+    <w:p>
+      <w:pPr>
+        <w:pStyle w:val="NormalWeb"/>
+        <w:shd w:val="clear" w:color="auto" w:fill="FFFFFF"/>
+        <w:spacing w:before="0" w:beforeAutospacing="0" w:after="0" w:afterAutospacing="0"/>
+        <w:rPr>
+          <w:rFonts w:ascii="Calibri" w:hAnsi="Calibri" w:cs="Calibri"/>
+          <w:color w:val="000000"/>
+        </w:rPr>
+      </w:pPr>
+      <w:r>
+        <w:rPr>
+          <w:rFonts w:ascii="Calibri" w:hAnsi="Calibri" w:cs="Calibri"/>
+          <w:color w:val="000000"/>
+        </w:rPr>
+        <w:t>Headband:</w:t>
+      </w:r>
+    </w:p>
+    <w:p>
+      <w:pPr>
+        <w:pStyle w:val="NormalWeb"/>
+        <w:shd w:val="clear" w:color="auto" w:fill="FFFFFF"/>
+        <w:spacing w:before="0" w:beforeAutospacing="0" w:after="0" w:afterAutospacing="0"/>
+        <w:rPr>
+          <w:rFonts w:ascii="Calibri" w:hAnsi="Calibri" w:cs="Calibri"/>
+          <w:color w:val="000000"/>
+        </w:rPr>
+      </w:pPr>
+    </w:p>
+    <w:p>
+      <w:pPr>
+        <w:pStyle w:val="NormalWeb"/>
+        <w:shd w:val="clear" w:color="auto" w:fill="FFFFFF"/>
+        <w:spacing w:before="0" w:beforeAutospacing="0" w:after="0" w:afterAutospacing="0"/>
+        <w:rPr>
+          <w:rFonts w:ascii="Calibri" w:hAnsi="Calibri" w:cs="Calibri"/>
+          <w:color w:val="000000"/>
+        </w:rPr>
+      </w:pPr>
+      <w:hyperlink r:id="rId6" w:tgtFrame="_blank" w:history="1">
+        <w:r>
+          <w:rPr>
+            <w:rStyle w:val="Hyperlink"/>
+            <w:rFonts w:ascii="Calibri" w:hAnsi="Calibri" w:cs="Calibri"/>
+            <w:color w:val="196AD4"/>
+          </w:rPr>
+          <w:t>https://headbandrock.bandcamp.com/releases</w:t>
+        </w:r>
+      </w:hyperlink>
+    </w:p>
+    <w:p>
+      <w:pPr>
+        <w:pStyle w:val="NormalWeb"/>
+        <w:shd w:val="clear" w:color="auto" w:fill="FFFFFF"/>
+        <w:spacing w:before="0" w:beforeAutospacing="0" w:after="0" w:afterAutospacing="0"/>
+        <w:rPr>
+          <w:rFonts w:ascii="Calibri" w:hAnsi="Calibri" w:cs="Calibri"/>
+          <w:color w:val="000000"/>
+        </w:rPr>
+      </w:pPr>
+    </w:p>
+    <w:p>
+      <w:pPr>
+        <w:pStyle w:val="NormalWeb"/>
+        <w:shd w:val="clear" w:color="auto" w:fill="FFFFFF"/>
+        <w:spacing w:before="0" w:beforeAutospacing="0" w:after="0" w:afterAutospacing="0"/>
+        <w:rPr>
+          <w:rFonts w:ascii="Calibri" w:hAnsi="Calibri" w:cs="Calibri"/>
+          <w:color w:val="000000"/>
+        </w:rPr>
+      </w:pPr>
+      <w:r>
+        <w:rPr>
+          <w:rFonts w:ascii="Calibri" w:hAnsi="Calibri" w:cs="Calibri"/>
+          <w:color w:val="000000"/>
+        </w:rPr>
+        <w:t>The Crush:</w:t>
+      </w:r>
+    </w:p>
+    <w:p>
+      <w:pPr>
+        <w:pStyle w:val="NormalWeb"/>
+        <w:shd w:val="clear" w:color="auto" w:fill="FFFFFF"/>
+        <w:spacing w:before="0" w:beforeAutospacing="0" w:after="0" w:afterAutospacing="0"/>
+        <w:rPr>
+          <w:rFonts w:ascii="Calibri" w:hAnsi="Calibri" w:cs="Calibri"/>
+          <w:color w:val="000000"/>
+        </w:rPr>
+      </w:pPr>
+    </w:p>
+    <w:p>
+      <w:pPr>
+        <w:pStyle w:val="NormalWeb"/>
+        <w:shd w:val="clear" w:color="auto" w:fill="FFFFFF"/>
+        <w:spacing w:before="0" w:beforeAutospacing="0" w:after="0" w:afterAutospacing="0"/>
+        <w:rPr>
+          <w:rFonts w:ascii="Calibri" w:hAnsi="Calibri" w:cs="Calibri"/>
+          <w:color w:val="000000"/>
+        </w:rPr>
+      </w:pPr>
+      <w:hyperlink r:id="rId7" w:tgtFrame="_blank" w:history="1">
+        <w:r>
+          <w:rPr>
+            <w:rStyle w:val="Hyperlink"/>
+            <w:rFonts w:ascii="Calibri" w:hAnsi="Calibri" w:cs="Calibri"/>
+            <w:color w:val="196AD4"/>
+          </w:rPr>
+          <w:t>https://thecrushseattle.bandcamp.com/</w:t>
+        </w:r>
+      </w:hyperlink>
     </w:p>
     <w:p/>
     <w:sectPr>
@@ -413,6 +543,33 @@
     <w:semiHidden/>
     <w:unhideWhenUsed/>
   </w:style>
+  <w:style w:type="character" w:styleId="Hyperlink">
+    <w:name w:val="Hyperlink"/>
+    <w:basedOn w:val="DefaultParagraphFont"/>
+    <w:uiPriority w:val="99"/>
+    <w:unhideWhenUsed/>
+    <w:rsid w:val="00217A44"/>
+    <w:rPr>
+      <w:color w:val="0000FF" w:themeColor="hyperlink"/>
+      <w:u w:val="single"/>
+    </w:rPr>
+  </w:style>
+  <w:style w:type="paragraph" w:styleId="NormalWeb">
+    <w:name w:val="Normal (Web)"/>
+    <w:basedOn w:val="Normal"/>
+    <w:uiPriority w:val="99"/>
+    <w:semiHidden/>
+    <w:unhideWhenUsed/>
+    <w:rsid w:val="00217A44"/>
+    <w:pPr>
+      <w:spacing w:before="100" w:beforeAutospacing="1" w:after="100" w:afterAutospacing="1" w:line="240" w:lineRule="auto"/>
+    </w:pPr>
+    <w:rPr>
+      <w:rFonts w:ascii="Times New Roman" w:eastAsia="Times New Roman" w:hAnsi="Times New Roman" w:cs="Times New Roman"/>
+      <w:sz w:val="24"/>
+      <w:szCs w:val="24"/>
+    </w:rPr>
+  </w:style>
 </w:styles>
 </file>
 
@@ -602,6 +759,33 @@
     <w:uiPriority w:val="99"/>
     <w:semiHidden/>
     <w:unhideWhenUsed/>
+  </w:style>
+  <w:style w:type="character" w:styleId="Hyperlink">
+    <w:name w:val="Hyperlink"/>
+    <w:basedOn w:val="DefaultParagraphFont"/>
+    <w:uiPriority w:val="99"/>
+    <w:unhideWhenUsed/>
+    <w:rsid w:val="00217A44"/>
+    <w:rPr>
+      <w:color w:val="0000FF" w:themeColor="hyperlink"/>
+      <w:u w:val="single"/>
+    </w:rPr>
+  </w:style>
+  <w:style w:type="paragraph" w:styleId="NormalWeb">
+    <w:name w:val="Normal (Web)"/>
+    <w:basedOn w:val="Normal"/>
+    <w:uiPriority w:val="99"/>
+    <w:semiHidden/>
+    <w:unhideWhenUsed/>
+    <w:rsid w:val="00217A44"/>
+    <w:pPr>
+      <w:spacing w:before="100" w:beforeAutospacing="1" w:after="100" w:afterAutospacing="1" w:line="240" w:lineRule="auto"/>
+    </w:pPr>
+    <w:rPr>
+      <w:rFonts w:ascii="Times New Roman" w:eastAsia="Times New Roman" w:hAnsi="Times New Roman" w:cs="Times New Roman"/>
+      <w:sz w:val="24"/>
+      <w:szCs w:val="24"/>
+    </w:rPr>
   </w:style>
 </w:styles>
 </file>
@@ -896,7 +1080,7 @@
 </file>
 
 <file path=customXml/itemProps1.xml><?xml version="1.0" encoding="utf-8"?>
-<ds:datastoreItem xmlns:ds="http://schemas.openxmlformats.org/officeDocument/2006/customXml" ds:itemID="{C8C0155D-C6CD-4728-84E3-E0F79712CF04}">
+<ds:datastoreItem xmlns:ds="http://schemas.openxmlformats.org/officeDocument/2006/customXml" ds:itemID="{A147300C-144C-4D8A-8E78-3AD50BBD02B2}">
   <ds:schemaRefs>
     <ds:schemaRef ds:uri="http://schemas.openxmlformats.org/officeDocument/2006/bibliography"/>
   </ds:schemaRefs>

</xml_diff>